<commit_message>
rev . fundamentos js
</commit_message>
<xml_diff>
--- a/Teoria/Funções/1 - Definindo uma função.docx
+++ b/Teoria/Funções/1 - Definindo uma função.docx
@@ -463,195 +463,6 @@
           <w:b/>
           <w:bCs/>
         </w:rPr>
-        <w:t>Função Anônima self-invoked</w:t>
-      </w:r>
-    </w:p>
-    <w:p>
-      <w:pPr>
-        <w:pStyle w:val="PargrafodaLista"/>
-        <w:numPr>
-          <w:ilvl w:val="0"/>
-          <w:numId w:val="3"/>
-        </w:numPr>
-        <w:jc w:val="both"/>
-        <w:rPr>
-          <w:b/>
-          <w:bCs/>
-        </w:rPr>
-      </w:pPr>
-      <w:r>
-        <w:rPr>
-          <w:b/>
-          <w:bCs/>
-        </w:rPr>
-        <w:t>Começam automaticamente, sem ser chamada;</w:t>
-      </w:r>
-    </w:p>
-    <w:p>
-      <w:pPr>
-        <w:pStyle w:val="PargrafodaLista"/>
-        <w:numPr>
-          <w:ilvl w:val="0"/>
-          <w:numId w:val="3"/>
-        </w:numPr>
-        <w:jc w:val="both"/>
-        <w:rPr>
-          <w:b/>
-          <w:bCs/>
-        </w:rPr>
-      </w:pPr>
-      <w:r>
-        <w:rPr>
-          <w:b/>
-          <w:bCs/>
-        </w:rPr>
-        <w:t>Coloca-se a  função entre parênteses para criar uma função self-invoked;</w:t>
-      </w:r>
-    </w:p>
-    <w:p>
-      <w:pPr>
-        <w:jc w:val="both"/>
-        <w:rPr>
-          <w:b/>
-          <w:bCs/>
-        </w:rPr>
-      </w:pPr>
-      <w:r>
-        <w:rPr>
-          <w:noProof/>
-        </w:rPr>
-        <w:drawing>
-          <wp:anchor distT="0" distB="0" distL="114300" distR="114300" simplePos="0" relativeHeight="251660288" behindDoc="0" locked="0" layoutInCell="1" allowOverlap="1" wp14:anchorId="53DD4477" wp14:editId="657E43CA">
-            <wp:simplePos x="0" y="0"/>
-            <wp:positionH relativeFrom="column">
-              <wp:posOffset>1567612</wp:posOffset>
-            </wp:positionH>
-            <wp:positionV relativeFrom="paragraph">
-              <wp:posOffset>254280</wp:posOffset>
-            </wp:positionV>
-            <wp:extent cx="1813560" cy="902970"/>
-            <wp:effectExtent l="0" t="0" r="0" b="0"/>
-            <wp:wrapSquare wrapText="bothSides"/>
-            <wp:docPr id="3" name="Imagem 3"/>
-            <wp:cNvGraphicFramePr>
-              <a:graphicFrameLocks xmlns:a="http://schemas.openxmlformats.org/drawingml/2006/main" noChangeAspect="1"/>
-            </wp:cNvGraphicFramePr>
-            <a:graphic xmlns:a="http://schemas.openxmlformats.org/drawingml/2006/main">
-              <a:graphicData uri="http://schemas.openxmlformats.org/drawingml/2006/picture">
-                <pic:pic xmlns:pic="http://schemas.openxmlformats.org/drawingml/2006/picture">
-                  <pic:nvPicPr>
-                    <pic:cNvPr id="1" name=""/>
-                    <pic:cNvPicPr/>
-                  </pic:nvPicPr>
-                  <pic:blipFill>
-                    <a:blip r:embed="rId7">
-                      <a:extLst>
-                        <a:ext uri="{28A0092B-C50C-407E-A947-70E740481C1C}">
-                          <a14:useLocalDpi xmlns:a14="http://schemas.microsoft.com/office/drawing/2010/main" val="0"/>
-                        </a:ext>
-                      </a:extLst>
-                    </a:blip>
-                    <a:stretch>
-                      <a:fillRect/>
-                    </a:stretch>
-                  </pic:blipFill>
-                  <pic:spPr>
-                    <a:xfrm>
-                      <a:off x="0" y="0"/>
-                      <a:ext cx="1813560" cy="902970"/>
-                    </a:xfrm>
-                    <a:prstGeom prst="rect">
-                      <a:avLst/>
-                    </a:prstGeom>
-                  </pic:spPr>
-                </pic:pic>
-              </a:graphicData>
-            </a:graphic>
-            <wp14:sizeRelH relativeFrom="margin">
-              <wp14:pctWidth>0</wp14:pctWidth>
-            </wp14:sizeRelH>
-            <wp14:sizeRelV relativeFrom="margin">
-              <wp14:pctHeight>0</wp14:pctHeight>
-            </wp14:sizeRelV>
-          </wp:anchor>
-        </w:drawing>
-      </w:r>
-      <w:r>
-        <w:rPr>
-          <w:b/>
-          <w:bCs/>
-        </w:rPr>
-        <w:t>Ex.:</w:t>
-      </w:r>
-    </w:p>
-    <w:p>
-      <w:pPr>
-        <w:jc w:val="both"/>
-        <w:rPr>
-          <w:b/>
-          <w:bCs/>
-        </w:rPr>
-      </w:pPr>
-    </w:p>
-    <w:p>
-      <w:pPr>
-        <w:jc w:val="both"/>
-        <w:rPr>
-          <w:b/>
-          <w:bCs/>
-        </w:rPr>
-      </w:pPr>
-    </w:p>
-    <w:p>
-      <w:pPr>
-        <w:jc w:val="both"/>
-        <w:rPr>
-          <w:b/>
-          <w:bCs/>
-        </w:rPr>
-      </w:pPr>
-    </w:p>
-    <w:p>
-      <w:pPr>
-        <w:jc w:val="both"/>
-        <w:rPr>
-          <w:b/>
-          <w:bCs/>
-        </w:rPr>
-      </w:pPr>
-    </w:p>
-    <w:p>
-      <w:pPr>
-        <w:jc w:val="both"/>
-        <w:rPr>
-          <w:b/>
-          <w:bCs/>
-        </w:rPr>
-      </w:pPr>
-    </w:p>
-    <w:p>
-      <w:pPr>
-        <w:jc w:val="both"/>
-        <w:rPr>
-          <w:b/>
-          <w:bCs/>
-        </w:rPr>
-      </w:pPr>
-    </w:p>
-    <w:p>
-      <w:pPr>
-        <w:jc w:val="both"/>
-        <w:rPr>
-          <w:b/>
-          <w:bCs/>
-        </w:rPr>
-      </w:pPr>
-      <w:r>
-        <w:rPr>
-          <w:b/>
-          <w:bCs/>
-        </w:rPr>
-        <w:lastRenderedPageBreak/>
         <w:t>Arrow Functions</w:t>
       </w:r>
     </w:p>
@@ -680,9 +491,6 @@
         </w:rPr>
         <w:t>Sem precisar da keyword function</w:t>
       </w:r>
-      <w:r>
-        <w:t>;</w:t>
-      </w:r>
     </w:p>
     <w:p>
       <w:pPr>
@@ -698,10 +506,14 @@
           <w:b/>
           <w:bCs/>
         </w:rPr>
-        <w:t>Sem precisar do return, caso haja apenas uma declaração</w:t>
-      </w:r>
-      <w:r>
-        <w:t>;</w:t>
+        <w:t xml:space="preserve">Sem precisar do return, caso haja apenas uma </w:t>
+      </w:r>
+      <w:r>
+        <w:rPr>
+          <w:b/>
+          <w:bCs/>
+        </w:rPr>
+        <w:t>instrução</w:t>
       </w:r>
     </w:p>
     <w:p>
@@ -718,10 +530,38 @@
           <w:b/>
           <w:bCs/>
         </w:rPr>
-        <w:t>Se vocÊ tiver apenas um parâmetro, você pode pular os parânteses</w:t>
-      </w:r>
-      <w:r>
-        <w:t>;</w:t>
+        <w:t>Se voc</w:t>
+      </w:r>
+      <w:r>
+        <w:rPr>
+          <w:b/>
+          <w:bCs/>
+        </w:rPr>
+        <w:t>ê</w:t>
+      </w:r>
+      <w:r>
+        <w:rPr>
+          <w:b/>
+          <w:bCs/>
+        </w:rPr>
+        <w:t xml:space="preserve"> tiver apenas um parâmetro, você pode pular os parânteses</w:t>
+      </w:r>
+    </w:p>
+    <w:p>
+      <w:pPr>
+        <w:pStyle w:val="PargrafodaLista"/>
+        <w:numPr>
+          <w:ilvl w:val="0"/>
+          <w:numId w:val="5"/>
+        </w:numPr>
+        <w:jc w:val="both"/>
+      </w:pPr>
+      <w:r>
+        <w:rPr>
+          <w:b/>
+          <w:bCs/>
+        </w:rPr>
+        <w:t>Se a função não tiver nenhum parâmetro, pode substituir por _(underline)</w:t>
       </w:r>
     </w:p>
     <w:p>
@@ -792,7 +632,7 @@
                     <pic:cNvPicPr/>
                   </pic:nvPicPr>
                   <pic:blipFill>
-                    <a:blip r:embed="rId8">
+                    <a:blip r:embed="rId7">
                       <a:extLst>
                         <a:ext uri="{28A0092B-C50C-407E-A947-70E740481C1C}">
                           <a14:useLocalDpi xmlns:a14="http://schemas.microsoft.com/office/drawing/2010/main" val="0"/>
@@ -859,7 +699,7 @@
         <w:t xml:space="preserve"> </w:t>
       </w:r>
       <w:r>
-        <w:t>sem precisar dos parênteses</w:t>
+        <w:t>função com apenas um parâmetro não precisa de parânteses</w:t>
       </w:r>
     </w:p>
     <w:p>
@@ -885,6 +725,90 @@
             <wp:effectExtent l="0" t="0" r="0" b="0"/>
             <wp:wrapSquare wrapText="bothSides"/>
             <wp:docPr id="7" name="Imagem 7"/>
+            <wp:cNvGraphicFramePr>
+              <a:graphicFrameLocks xmlns:a="http://schemas.openxmlformats.org/drawingml/2006/main" noChangeAspect="1"/>
+            </wp:cNvGraphicFramePr>
+            <a:graphic xmlns:a="http://schemas.openxmlformats.org/drawingml/2006/main">
+              <a:graphicData uri="http://schemas.openxmlformats.org/drawingml/2006/picture">
+                <pic:pic xmlns:pic="http://schemas.openxmlformats.org/drawingml/2006/picture">
+                  <pic:nvPicPr>
+                    <pic:cNvPr id="1" name=""/>
+                    <pic:cNvPicPr/>
+                  </pic:nvPicPr>
+                  <pic:blipFill>
+                    <a:blip r:embed="rId8">
+                      <a:extLst>
+                        <a:ext uri="{28A0092B-C50C-407E-A947-70E740481C1C}">
+                          <a14:useLocalDpi xmlns:a14="http://schemas.microsoft.com/office/drawing/2010/main" val="0"/>
+                        </a:ext>
+                      </a:extLst>
+                    </a:blip>
+                    <a:stretch>
+                      <a:fillRect/>
+                    </a:stretch>
+                  </pic:blipFill>
+                  <pic:spPr>
+                    <a:xfrm>
+                      <a:off x="0" y="0"/>
+                      <a:ext cx="3143250" cy="476250"/>
+                    </a:xfrm>
+                    <a:prstGeom prst="rect">
+                      <a:avLst/>
+                    </a:prstGeom>
+                  </pic:spPr>
+                </pic:pic>
+              </a:graphicData>
+            </a:graphic>
+          </wp:anchor>
+        </w:drawing>
+      </w:r>
+    </w:p>
+    <w:p>
+      <w:pPr>
+        <w:jc w:val="both"/>
+      </w:pPr>
+    </w:p>
+    <w:p>
+      <w:pPr>
+        <w:jc w:val="both"/>
+      </w:pPr>
+    </w:p>
+    <w:p>
+      <w:pPr>
+        <w:jc w:val="both"/>
+      </w:pPr>
+      <w:r>
+        <w:rPr>
+          <w:b/>
+          <w:bCs/>
+        </w:rPr>
+        <w:t>Ex. 3:</w:t>
+      </w:r>
+      <w:r>
+        <w:t xml:space="preserve"> função com ou sem parâmetro, podemos colocar o _(indica que pode ter nenhum ou  vários parâmetros)</w:t>
+      </w:r>
+    </w:p>
+    <w:p>
+      <w:pPr>
+        <w:jc w:val="both"/>
+      </w:pPr>
+      <w:r>
+        <w:rPr>
+          <w:noProof/>
+        </w:rPr>
+        <w:drawing>
+          <wp:anchor distT="0" distB="0" distL="114300" distR="114300" simplePos="0" relativeHeight="251664384" behindDoc="0" locked="0" layoutInCell="1" allowOverlap="1" wp14:anchorId="383048E9" wp14:editId="4D897263">
+            <wp:simplePos x="0" y="0"/>
+            <wp:positionH relativeFrom="column">
+              <wp:posOffset>1852651</wp:posOffset>
+            </wp:positionH>
+            <wp:positionV relativeFrom="paragraph">
+              <wp:posOffset>4775</wp:posOffset>
+            </wp:positionV>
+            <wp:extent cx="1809750" cy="628650"/>
+            <wp:effectExtent l="0" t="0" r="0" b="0"/>
+            <wp:wrapSquare wrapText="bothSides"/>
+            <wp:docPr id="2" name="Imagem 2"/>
             <wp:cNvGraphicFramePr>
               <a:graphicFrameLocks xmlns:a="http://schemas.openxmlformats.org/drawingml/2006/main" noChangeAspect="1"/>
             </wp:cNvGraphicFramePr>
@@ -910,7 +834,7 @@
                   <pic:spPr>
                     <a:xfrm>
                       <a:off x="0" y="0"/>
-                      <a:ext cx="3143250" cy="476250"/>
+                      <a:ext cx="1809750" cy="628650"/>
                     </a:xfrm>
                     <a:prstGeom prst="rect">
                       <a:avLst/>
@@ -963,6 +887,11 @@
       <w:r>
         <w:t>para arrow functions quanto para funcções anônimas porque toda função é constante.</w:t>
       </w:r>
+    </w:p>
+    <w:p>
+      <w:pPr>
+        <w:jc w:val="both"/>
+      </w:pPr>
     </w:p>
     <w:sectPr>
       <w:pgSz w:w="11906" w:h="16838"/>

</xml_diff>